<commit_message>
Se agregaron los archivos al CU03 Registrar Solicitud
</commit_message>
<xml_diff>
--- a/Casos de Uso/CU03-RegistrarSolicitud/CU03-RegistrarSolicitud.docx
+++ b/Casos de Uso/CU03-RegistrarSolicitud/CU03-RegistrarSolicitud.docx
@@ -5,33 +5,57 @@
     <w:tbl>
       <w:tblPr>
         <w:tblStyle w:val="Tablaconcuadrcula"/>
-        <w:tblW w:w="9291" w:type="dxa"/>
+        <w:tblW w:w="9316" w:type="dxa"/>
         <w:tblLook w:val="04A0" w:firstRow="1" w:lastRow="0" w:firstColumn="1" w:lastColumn="0" w:noHBand="0" w:noVBand="1"/>
       </w:tblPr>
       <w:tblGrid>
-        <w:gridCol w:w="1934"/>
-        <w:gridCol w:w="7357"/>
+        <w:gridCol w:w="1938"/>
+        <w:gridCol w:w="7378"/>
       </w:tblGrid>
       <w:tr>
         <w:trPr>
-          <w:trHeight w:val="274"/>
+          <w:trHeight w:val="277"/>
         </w:trPr>
         <w:tc>
           <w:tcPr>
-            <w:tcW w:w="1934" w:type="dxa"/>
+            <w:tcW w:w="1938" w:type="dxa"/>
           </w:tcPr>
           <w:p>
-            <w:r>
+            <w:pPr>
+              <w:rPr>
+                <w:rFonts w:ascii="Times New Roman" w:hAnsi="Times New Roman" w:cs="Times New Roman"/>
+                <w:sz w:val="24"/>
+                <w:szCs w:val="24"/>
+              </w:rPr>
+            </w:pPr>
+            <w:r>
+              <w:rPr>
+                <w:rFonts w:ascii="Times New Roman" w:hAnsi="Times New Roman" w:cs="Times New Roman"/>
+                <w:sz w:val="24"/>
+                <w:szCs w:val="24"/>
+              </w:rPr>
               <w:t>Identificador</w:t>
             </w:r>
           </w:p>
         </w:tc>
         <w:tc>
           <w:tcPr>
-            <w:tcW w:w="7357" w:type="dxa"/>
+            <w:tcW w:w="7378" w:type="dxa"/>
           </w:tcPr>
           <w:p>
-            <w:r>
+            <w:pPr>
+              <w:rPr>
+                <w:rFonts w:ascii="Times New Roman" w:hAnsi="Times New Roman" w:cs="Times New Roman"/>
+                <w:sz w:val="24"/>
+                <w:szCs w:val="24"/>
+              </w:rPr>
+            </w:pPr>
+            <w:r>
+              <w:rPr>
+                <w:rFonts w:ascii="Times New Roman" w:hAnsi="Times New Roman" w:cs="Times New Roman"/>
+                <w:sz w:val="24"/>
+                <w:szCs w:val="24"/>
+              </w:rPr>
               <w:t>CU03</w:t>
             </w:r>
           </w:p>
@@ -39,24 +63,48 @@
       </w:tr>
       <w:tr>
         <w:trPr>
-          <w:trHeight w:val="259"/>
+          <w:trHeight w:val="262"/>
         </w:trPr>
         <w:tc>
           <w:tcPr>
-            <w:tcW w:w="1934" w:type="dxa"/>
+            <w:tcW w:w="1938" w:type="dxa"/>
           </w:tcPr>
           <w:p>
-            <w:r>
+            <w:pPr>
+              <w:rPr>
+                <w:rFonts w:ascii="Times New Roman" w:hAnsi="Times New Roman" w:cs="Times New Roman"/>
+                <w:sz w:val="24"/>
+                <w:szCs w:val="24"/>
+              </w:rPr>
+            </w:pPr>
+            <w:r>
+              <w:rPr>
+                <w:rFonts w:ascii="Times New Roman" w:hAnsi="Times New Roman" w:cs="Times New Roman"/>
+                <w:sz w:val="24"/>
+                <w:szCs w:val="24"/>
+              </w:rPr>
               <w:t>Nombre</w:t>
             </w:r>
           </w:p>
         </w:tc>
         <w:tc>
           <w:tcPr>
-            <w:tcW w:w="7357" w:type="dxa"/>
+            <w:tcW w:w="7378" w:type="dxa"/>
           </w:tcPr>
           <w:p>
-            <w:r>
+            <w:pPr>
+              <w:rPr>
+                <w:rFonts w:ascii="Times New Roman" w:hAnsi="Times New Roman" w:cs="Times New Roman"/>
+                <w:sz w:val="24"/>
+                <w:szCs w:val="24"/>
+              </w:rPr>
+            </w:pPr>
+            <w:r>
+              <w:rPr>
+                <w:rFonts w:ascii="Times New Roman" w:hAnsi="Times New Roman" w:cs="Times New Roman"/>
+                <w:sz w:val="24"/>
+                <w:szCs w:val="24"/>
+              </w:rPr>
               <w:t xml:space="preserve">Registrar Solicitud </w:t>
             </w:r>
           </w:p>
@@ -64,52 +112,115 @@
       </w:tr>
       <w:tr>
         <w:trPr>
-          <w:trHeight w:val="274"/>
+          <w:trHeight w:val="277"/>
         </w:trPr>
         <w:tc>
           <w:tcPr>
-            <w:tcW w:w="1934" w:type="dxa"/>
+            <w:tcW w:w="1938" w:type="dxa"/>
           </w:tcPr>
           <w:p>
-            <w:r>
+            <w:pPr>
+              <w:rPr>
+                <w:rFonts w:ascii="Times New Roman" w:hAnsi="Times New Roman" w:cs="Times New Roman"/>
+                <w:sz w:val="24"/>
+                <w:szCs w:val="24"/>
+              </w:rPr>
+            </w:pPr>
+            <w:r>
+              <w:rPr>
+                <w:rFonts w:ascii="Times New Roman" w:hAnsi="Times New Roman" w:cs="Times New Roman"/>
+                <w:sz w:val="24"/>
+                <w:szCs w:val="24"/>
+              </w:rPr>
               <w:t>Autor</w:t>
             </w:r>
           </w:p>
         </w:tc>
         <w:tc>
           <w:tcPr>
-            <w:tcW w:w="7357" w:type="dxa"/>
+            <w:tcW w:w="7378" w:type="dxa"/>
           </w:tcPr>
           <w:p>
-            <w:r>
-              <w:t>Victor Manuel Niño Martínez</w:t>
+            <w:pPr>
+              <w:rPr>
+                <w:rFonts w:ascii="Times New Roman" w:hAnsi="Times New Roman" w:cs="Times New Roman"/>
+                <w:sz w:val="24"/>
+                <w:szCs w:val="24"/>
+              </w:rPr>
+            </w:pPr>
+            <w:proofErr w:type="spellStart"/>
+            <w:r>
+              <w:rPr>
+                <w:rFonts w:ascii="Times New Roman" w:hAnsi="Times New Roman" w:cs="Times New Roman"/>
+                <w:sz w:val="24"/>
+                <w:szCs w:val="24"/>
+              </w:rPr>
+              <w:t>Victor</w:t>
+            </w:r>
+            <w:proofErr w:type="spellEnd"/>
+            <w:r>
+              <w:rPr>
+                <w:rFonts w:ascii="Times New Roman" w:hAnsi="Times New Roman" w:cs="Times New Roman"/>
+                <w:sz w:val="24"/>
+                <w:szCs w:val="24"/>
+              </w:rPr>
+              <w:t xml:space="preserve"> Manuel Niño Martínez</w:t>
             </w:r>
           </w:p>
         </w:tc>
       </w:tr>
       <w:tr>
         <w:trPr>
-          <w:trHeight w:val="259"/>
+          <w:trHeight w:val="262"/>
         </w:trPr>
         <w:tc>
           <w:tcPr>
-            <w:tcW w:w="1934" w:type="dxa"/>
+            <w:tcW w:w="1938" w:type="dxa"/>
           </w:tcPr>
           <w:p>
-            <w:r>
+            <w:pPr>
+              <w:rPr>
+                <w:rFonts w:ascii="Times New Roman" w:hAnsi="Times New Roman" w:cs="Times New Roman"/>
+                <w:sz w:val="24"/>
+                <w:szCs w:val="24"/>
+              </w:rPr>
+            </w:pPr>
+            <w:r>
+              <w:rPr>
+                <w:rFonts w:ascii="Times New Roman" w:hAnsi="Times New Roman" w:cs="Times New Roman"/>
+                <w:sz w:val="24"/>
+                <w:szCs w:val="24"/>
+              </w:rPr>
               <w:t>Actor</w:t>
             </w:r>
           </w:p>
         </w:tc>
         <w:tc>
           <w:tcPr>
-            <w:tcW w:w="7357" w:type="dxa"/>
+            <w:tcW w:w="7378" w:type="dxa"/>
           </w:tcPr>
           <w:p>
-            <w:r>
+            <w:pPr>
+              <w:rPr>
+                <w:rFonts w:ascii="Times New Roman" w:hAnsi="Times New Roman" w:cs="Times New Roman"/>
+                <w:sz w:val="24"/>
+                <w:szCs w:val="24"/>
+              </w:rPr>
+            </w:pPr>
+            <w:r>
+              <w:rPr>
+                <w:rFonts w:ascii="Times New Roman" w:hAnsi="Times New Roman" w:cs="Times New Roman"/>
+                <w:sz w:val="24"/>
+                <w:szCs w:val="24"/>
+              </w:rPr>
               <w:t>Coordina</w:t>
             </w:r>
             <w:r>
+              <w:rPr>
+                <w:rFonts w:ascii="Times New Roman" w:hAnsi="Times New Roman" w:cs="Times New Roman"/>
+                <w:sz w:val="24"/>
+                <w:szCs w:val="24"/>
+              </w:rPr>
               <w:t>dor</w:t>
             </w:r>
           </w:p>
@@ -117,30 +228,66 @@
       </w:tr>
       <w:tr>
         <w:trPr>
-          <w:trHeight w:val="274"/>
+          <w:trHeight w:val="277"/>
         </w:trPr>
         <w:tc>
           <w:tcPr>
-            <w:tcW w:w="1934" w:type="dxa"/>
+            <w:tcW w:w="1938" w:type="dxa"/>
           </w:tcPr>
           <w:p>
-            <w:r>
+            <w:pPr>
+              <w:rPr>
+                <w:rFonts w:ascii="Times New Roman" w:hAnsi="Times New Roman" w:cs="Times New Roman"/>
+                <w:sz w:val="24"/>
+                <w:szCs w:val="24"/>
+              </w:rPr>
+            </w:pPr>
+            <w:r>
+              <w:rPr>
+                <w:rFonts w:ascii="Times New Roman" w:hAnsi="Times New Roman" w:cs="Times New Roman"/>
+                <w:sz w:val="24"/>
+                <w:szCs w:val="24"/>
+              </w:rPr>
               <w:t>Descripción</w:t>
             </w:r>
           </w:p>
         </w:tc>
         <w:tc>
           <w:tcPr>
-            <w:tcW w:w="7357" w:type="dxa"/>
+            <w:tcW w:w="7378" w:type="dxa"/>
           </w:tcPr>
           <w:p>
-            <w:r>
+            <w:pPr>
+              <w:rPr>
+                <w:rFonts w:ascii="Times New Roman" w:hAnsi="Times New Roman" w:cs="Times New Roman"/>
+                <w:sz w:val="24"/>
+                <w:szCs w:val="24"/>
+              </w:rPr>
+            </w:pPr>
+            <w:r>
+              <w:rPr>
+                <w:rFonts w:ascii="Times New Roman" w:hAnsi="Times New Roman" w:cs="Times New Roman"/>
+                <w:sz w:val="24"/>
+                <w:szCs w:val="24"/>
+              </w:rPr>
               <w:t xml:space="preserve">Permite al Coordinar registrar las </w:t>
             </w:r>
-            <w:r>
+            <w:proofErr w:type="spellStart"/>
+            <w:r>
+              <w:rPr>
+                <w:rFonts w:ascii="Times New Roman" w:hAnsi="Times New Roman" w:cs="Times New Roman"/>
+                <w:sz w:val="24"/>
+                <w:szCs w:val="24"/>
+              </w:rPr>
               <w:t>SOLICITUDPROYECTO</w:t>
             </w:r>
-            <w:r>
+            <w:proofErr w:type="spellEnd"/>
+            <w:r>
+              <w:rPr>
+                <w:rFonts w:ascii="Times New Roman" w:hAnsi="Times New Roman" w:cs="Times New Roman"/>
+                <w:sz w:val="24"/>
+                <w:szCs w:val="24"/>
+              </w:rPr>
               <w:t xml:space="preserve"> que las dependencias envían.</w:t>
             </w:r>
           </w:p>
@@ -148,30 +295,66 @@
       </w:tr>
       <w:tr>
         <w:trPr>
-          <w:trHeight w:val="259"/>
+          <w:trHeight w:val="262"/>
         </w:trPr>
         <w:tc>
           <w:tcPr>
-            <w:tcW w:w="1934" w:type="dxa"/>
+            <w:tcW w:w="1938" w:type="dxa"/>
           </w:tcPr>
           <w:p>
-            <w:r>
+            <w:pPr>
+              <w:rPr>
+                <w:rFonts w:ascii="Times New Roman" w:hAnsi="Times New Roman" w:cs="Times New Roman"/>
+                <w:sz w:val="24"/>
+                <w:szCs w:val="24"/>
+              </w:rPr>
+            </w:pPr>
+            <w:r>
+              <w:rPr>
+                <w:rFonts w:ascii="Times New Roman" w:hAnsi="Times New Roman" w:cs="Times New Roman"/>
+                <w:sz w:val="24"/>
+                <w:szCs w:val="24"/>
+              </w:rPr>
               <w:t>Precondición</w:t>
             </w:r>
           </w:p>
         </w:tc>
         <w:tc>
           <w:tcPr>
-            <w:tcW w:w="7357" w:type="dxa"/>
+            <w:tcW w:w="7378" w:type="dxa"/>
           </w:tcPr>
           <w:p>
-            <w:r>
+            <w:pPr>
+              <w:rPr>
+                <w:rFonts w:ascii="Times New Roman" w:hAnsi="Times New Roman" w:cs="Times New Roman"/>
+                <w:sz w:val="24"/>
+                <w:szCs w:val="24"/>
+              </w:rPr>
+            </w:pPr>
+            <w:r>
+              <w:rPr>
+                <w:rFonts w:ascii="Times New Roman" w:hAnsi="Times New Roman" w:cs="Times New Roman"/>
+                <w:sz w:val="24"/>
+                <w:szCs w:val="24"/>
+              </w:rPr>
               <w:t xml:space="preserve">No existe la </w:t>
             </w:r>
-            <w:r>
+            <w:proofErr w:type="spellStart"/>
+            <w:r>
+              <w:rPr>
+                <w:rFonts w:ascii="Times New Roman" w:hAnsi="Times New Roman" w:cs="Times New Roman"/>
+                <w:sz w:val="24"/>
+                <w:szCs w:val="24"/>
+              </w:rPr>
               <w:t>SOLICITUDPROYECTO</w:t>
             </w:r>
-            <w:r>
+            <w:proofErr w:type="spellEnd"/>
+            <w:r>
+              <w:rPr>
+                <w:rFonts w:ascii="Times New Roman" w:hAnsi="Times New Roman" w:cs="Times New Roman"/>
+                <w:sz w:val="24"/>
+                <w:szCs w:val="24"/>
+              </w:rPr>
               <w:t xml:space="preserve">. </w:t>
             </w:r>
           </w:p>
@@ -179,21 +362,33 @@
       </w:tr>
       <w:tr>
         <w:trPr>
-          <w:trHeight w:val="3276"/>
+          <w:trHeight w:val="3324"/>
         </w:trPr>
         <w:tc>
           <w:tcPr>
-            <w:tcW w:w="1934" w:type="dxa"/>
+            <w:tcW w:w="1938" w:type="dxa"/>
           </w:tcPr>
           <w:p>
-            <w:r>
+            <w:pPr>
+              <w:rPr>
+                <w:rFonts w:ascii="Times New Roman" w:hAnsi="Times New Roman" w:cs="Times New Roman"/>
+                <w:sz w:val="24"/>
+                <w:szCs w:val="24"/>
+              </w:rPr>
+            </w:pPr>
+            <w:r>
+              <w:rPr>
+                <w:rFonts w:ascii="Times New Roman" w:hAnsi="Times New Roman" w:cs="Times New Roman"/>
+                <w:sz w:val="24"/>
+                <w:szCs w:val="24"/>
+              </w:rPr>
               <w:t>Flujo Normal</w:t>
             </w:r>
           </w:p>
         </w:tc>
         <w:tc>
           <w:tcPr>
-            <w:tcW w:w="7357" w:type="dxa"/>
+            <w:tcW w:w="7378" w:type="dxa"/>
           </w:tcPr>
           <w:p>
             <w:pPr>
@@ -202,21 +397,85 @@
                 <w:ilvl w:val="0"/>
                 <w:numId w:val="4"/>
               </w:numPr>
-            </w:pPr>
-            <w:r>
+              <w:rPr>
+                <w:rFonts w:ascii="Times New Roman" w:hAnsi="Times New Roman" w:cs="Times New Roman"/>
+                <w:sz w:val="20"/>
+                <w:szCs w:val="20"/>
+              </w:rPr>
+            </w:pPr>
+            <w:r>
+              <w:rPr>
+                <w:rFonts w:ascii="Times New Roman" w:hAnsi="Times New Roman" w:cs="Times New Roman"/>
+                <w:sz w:val="20"/>
+                <w:szCs w:val="20"/>
+              </w:rPr>
               <w:t xml:space="preserve">El sistema recupera de la BD una lista de </w:t>
             </w:r>
-            <w:r>
-              <w:t>UNIDADRECEPTORA registrados en el periodo actual y la muestra en una ventana que contiene una tabla en la que se muestran los siguientes datos: nombre, ciudad, estado, dirección, teléfono y correo</w:t>
-            </w:r>
-            <w:r>
+            <w:proofErr w:type="spellStart"/>
+            <w:r>
+              <w:rPr>
+                <w:rFonts w:ascii="Times New Roman" w:hAnsi="Times New Roman" w:cs="Times New Roman"/>
+                <w:sz w:val="20"/>
+                <w:szCs w:val="20"/>
+              </w:rPr>
+              <w:t>UNIDADRECEPTORA</w:t>
+            </w:r>
+            <w:proofErr w:type="spellEnd"/>
+            <w:r>
+              <w:rPr>
+                <w:rFonts w:ascii="Times New Roman" w:hAnsi="Times New Roman" w:cs="Times New Roman"/>
+                <w:sz w:val="20"/>
+                <w:szCs w:val="20"/>
+              </w:rPr>
+              <w:t xml:space="preserve"> registrados en el periodo actual y la muestra en una ventana </w:t>
+            </w:r>
+            <w:r>
+              <w:rPr>
+                <w:rFonts w:ascii="Times New Roman" w:hAnsi="Times New Roman" w:cs="Times New Roman"/>
+                <w:sz w:val="20"/>
+                <w:szCs w:val="20"/>
+              </w:rPr>
+              <w:t>“</w:t>
+            </w:r>
+            <w:r>
+              <w:rPr>
+                <w:rFonts w:ascii="Times New Roman" w:hAnsi="Times New Roman" w:cs="Times New Roman"/>
+                <w:sz w:val="20"/>
+                <w:szCs w:val="20"/>
+              </w:rPr>
+              <w:t xml:space="preserve">Registro Solicitud” </w:t>
+            </w:r>
+            <w:r>
+              <w:rPr>
+                <w:rFonts w:ascii="Times New Roman" w:hAnsi="Times New Roman" w:cs="Times New Roman"/>
+                <w:sz w:val="20"/>
+                <w:szCs w:val="20"/>
+              </w:rPr>
+              <w:t>que contiene una tabla en la que se muestran los siguientes datos: nombre, ciudad, estado, dirección, teléfono y correo</w:t>
+            </w:r>
+            <w:r>
+              <w:rPr>
+                <w:rFonts w:ascii="Times New Roman" w:hAnsi="Times New Roman" w:cs="Times New Roman"/>
+                <w:sz w:val="20"/>
+                <w:szCs w:val="20"/>
+              </w:rPr>
               <w:t xml:space="preserve"> electrónico</w:t>
             </w:r>
             <w:r>
+              <w:rPr>
+                <w:rFonts w:ascii="Times New Roman" w:hAnsi="Times New Roman" w:cs="Times New Roman"/>
+                <w:sz w:val="20"/>
+                <w:szCs w:val="20"/>
+              </w:rPr>
               <w:t>.</w:t>
             </w:r>
             <w:r>
-              <w:t xml:space="preserve"> (EX01) </w:t>
+              <w:rPr>
+                <w:rFonts w:ascii="Times New Roman" w:hAnsi="Times New Roman" w:cs="Times New Roman"/>
+                <w:sz w:val="20"/>
+                <w:szCs w:val="20"/>
+              </w:rPr>
+              <w:t xml:space="preserve"> (EX01)</w:t>
             </w:r>
           </w:p>
           <w:p>
@@ -226,34 +485,95 @@
                 <w:ilvl w:val="0"/>
                 <w:numId w:val="4"/>
               </w:numPr>
-            </w:pPr>
-            <w:r>
+              <w:rPr>
+                <w:rFonts w:ascii="Times New Roman" w:hAnsi="Times New Roman" w:cs="Times New Roman"/>
+                <w:sz w:val="20"/>
+                <w:szCs w:val="20"/>
+              </w:rPr>
+            </w:pPr>
+            <w:r>
+              <w:rPr>
+                <w:rFonts w:ascii="Times New Roman" w:hAnsi="Times New Roman" w:cs="Times New Roman"/>
+                <w:sz w:val="20"/>
+                <w:szCs w:val="20"/>
+              </w:rPr>
               <w:t xml:space="preserve">El coordinador selecciona </w:t>
             </w:r>
             <w:r>
-              <w:t xml:space="preserve">una UNIDADRECEPTORA de la tabla y da </w:t>
+              <w:rPr>
+                <w:rFonts w:ascii="Times New Roman" w:hAnsi="Times New Roman" w:cs="Times New Roman"/>
+                <w:sz w:val="20"/>
+                <w:szCs w:val="20"/>
+              </w:rPr>
+              <w:t xml:space="preserve">una </w:t>
             </w:r>
             <w:proofErr w:type="spellStart"/>
-            <w:proofErr w:type="gramStart"/>
-            <w:r>
+            <w:r>
+              <w:rPr>
+                <w:rFonts w:ascii="Times New Roman" w:hAnsi="Times New Roman" w:cs="Times New Roman"/>
+                <w:sz w:val="20"/>
+                <w:szCs w:val="20"/>
+              </w:rPr>
+              <w:t>UNIDADRECEPTORA</w:t>
+            </w:r>
+            <w:proofErr w:type="spellEnd"/>
+            <w:r>
+              <w:rPr>
+                <w:rFonts w:ascii="Times New Roman" w:hAnsi="Times New Roman" w:cs="Times New Roman"/>
+                <w:sz w:val="20"/>
+                <w:szCs w:val="20"/>
+              </w:rPr>
+              <w:t xml:space="preserve"> de la tabla y da </w:t>
+            </w:r>
+            <w:proofErr w:type="spellStart"/>
+            <w:r>
+              <w:rPr>
+                <w:rFonts w:ascii="Times New Roman" w:hAnsi="Times New Roman" w:cs="Times New Roman"/>
+                <w:sz w:val="20"/>
+                <w:szCs w:val="20"/>
+              </w:rPr>
               <w:t>click</w:t>
             </w:r>
             <w:proofErr w:type="spellEnd"/>
-            <w:proofErr w:type="gramEnd"/>
-            <w:r>
-              <w:t xml:space="preserve"> en el botón “Agregar Solicitud”. (2a)</w:t>
-            </w:r>
-            <w:r>
+            <w:r>
+              <w:rPr>
+                <w:rFonts w:ascii="Times New Roman" w:hAnsi="Times New Roman" w:cs="Times New Roman"/>
+                <w:sz w:val="20"/>
+                <w:szCs w:val="20"/>
+              </w:rPr>
+              <w:t xml:space="preserve"> en el botón “Agregar Solicitud”.</w:t>
+            </w:r>
+            <w:r>
+              <w:rPr>
+                <w:rFonts w:ascii="Times New Roman" w:hAnsi="Times New Roman" w:cs="Times New Roman"/>
+                <w:sz w:val="20"/>
+                <w:szCs w:val="20"/>
+              </w:rPr>
               <w:t xml:space="preserve"> </w:t>
             </w:r>
             <w:r>
+              <w:rPr>
+                <w:rFonts w:ascii="Times New Roman" w:hAnsi="Times New Roman" w:cs="Times New Roman"/>
+                <w:sz w:val="20"/>
+                <w:szCs w:val="20"/>
+              </w:rPr>
               <w:t>(</w:t>
             </w:r>
             <w:r>
-              <w:t>2b</w:t>
-            </w:r>
-            <w:r>
-              <w:t>)</w:t>
+              <w:rPr>
+                <w:rFonts w:ascii="Times New Roman" w:hAnsi="Times New Roman" w:cs="Times New Roman"/>
+                <w:sz w:val="20"/>
+                <w:szCs w:val="20"/>
+              </w:rPr>
+              <w:t>2</w:t>
+            </w:r>
+            <w:r>
+              <w:rPr>
+                <w:rFonts w:ascii="Times New Roman" w:hAnsi="Times New Roman" w:cs="Times New Roman"/>
+                <w:sz w:val="20"/>
+                <w:szCs w:val="20"/>
+              </w:rPr>
+              <w:t>a) (2b)</w:t>
             </w:r>
           </w:p>
           <w:p>
@@ -263,22 +583,110 @@
                 <w:ilvl w:val="0"/>
                 <w:numId w:val="4"/>
               </w:numPr>
-            </w:pPr>
-            <w:r>
-              <w:t xml:space="preserve">El sistema recupera de la BD una lista de SOLICITUDPROYECTO registrados </w:t>
-            </w:r>
-            <w:bookmarkStart w:id="0" w:name="_GoBack"/>
-            <w:bookmarkEnd w:id="0"/>
-            <w:r>
-              <w:t>para la UNIDADRECEPTORA seleccionada en el periodo actual del SS y muestra en una ventana una tabla con los siguientes datos: numero de estudiantes, lugar, actividades, horario</w:t>
-            </w:r>
-            <w:r>
+              <w:rPr>
+                <w:rFonts w:ascii="Times New Roman" w:hAnsi="Times New Roman" w:cs="Times New Roman"/>
+                <w:sz w:val="20"/>
+                <w:szCs w:val="20"/>
+              </w:rPr>
+            </w:pPr>
+            <w:r>
+              <w:rPr>
+                <w:rFonts w:ascii="Times New Roman" w:hAnsi="Times New Roman" w:cs="Times New Roman"/>
+                <w:sz w:val="20"/>
+                <w:szCs w:val="20"/>
+              </w:rPr>
+              <w:t xml:space="preserve">El sistema recupera de la BD una lista de </w:t>
+            </w:r>
+            <w:proofErr w:type="spellStart"/>
+            <w:r>
+              <w:rPr>
+                <w:rFonts w:ascii="Times New Roman" w:hAnsi="Times New Roman" w:cs="Times New Roman"/>
+                <w:sz w:val="20"/>
+                <w:szCs w:val="20"/>
+              </w:rPr>
+              <w:t>SOLICITUDPROYECTO</w:t>
+            </w:r>
+            <w:proofErr w:type="spellEnd"/>
+            <w:r>
+              <w:rPr>
+                <w:rFonts w:ascii="Times New Roman" w:hAnsi="Times New Roman" w:cs="Times New Roman"/>
+                <w:sz w:val="20"/>
+                <w:szCs w:val="20"/>
+              </w:rPr>
+              <w:t xml:space="preserve"> registrados para la </w:t>
+            </w:r>
+            <w:proofErr w:type="spellStart"/>
+            <w:r>
+              <w:rPr>
+                <w:rFonts w:ascii="Times New Roman" w:hAnsi="Times New Roman" w:cs="Times New Roman"/>
+                <w:sz w:val="20"/>
+                <w:szCs w:val="20"/>
+              </w:rPr>
+              <w:t>UNIDADRECEPTORA</w:t>
+            </w:r>
+            <w:proofErr w:type="spellEnd"/>
+            <w:r>
+              <w:rPr>
+                <w:rFonts w:ascii="Times New Roman" w:hAnsi="Times New Roman" w:cs="Times New Roman"/>
+                <w:sz w:val="20"/>
+                <w:szCs w:val="20"/>
+              </w:rPr>
+              <w:t xml:space="preserve"> seleccionada en el periodo actual del SS y muestra en una ventana</w:t>
+            </w:r>
+            <w:r>
+              <w:rPr>
+                <w:rFonts w:ascii="Times New Roman" w:hAnsi="Times New Roman" w:cs="Times New Roman"/>
+                <w:sz w:val="20"/>
+                <w:szCs w:val="20"/>
+              </w:rPr>
+              <w:t xml:space="preserve"> “Solicitudes de Servicio Social”</w:t>
+            </w:r>
+            <w:r>
+              <w:rPr>
+                <w:rFonts w:ascii="Times New Roman" w:hAnsi="Times New Roman" w:cs="Times New Roman"/>
+                <w:sz w:val="20"/>
+                <w:szCs w:val="20"/>
+              </w:rPr>
+              <w:t xml:space="preserve"> una tabla con los siguientes datos: </w:t>
+            </w:r>
+            <w:r>
+              <w:rPr>
+                <w:rFonts w:ascii="Times New Roman" w:hAnsi="Times New Roman" w:cs="Times New Roman"/>
+                <w:sz w:val="20"/>
+                <w:szCs w:val="20"/>
+              </w:rPr>
+              <w:t>número</w:t>
+            </w:r>
+            <w:r>
+              <w:rPr>
+                <w:rFonts w:ascii="Times New Roman" w:hAnsi="Times New Roman" w:cs="Times New Roman"/>
+                <w:sz w:val="20"/>
+                <w:szCs w:val="20"/>
+              </w:rPr>
+              <w:t xml:space="preserve"> de estudiantes, lugar, actividades, horario</w:t>
+            </w:r>
+            <w:r>
+              <w:rPr>
+                <w:rFonts w:ascii="Times New Roman" w:hAnsi="Times New Roman" w:cs="Times New Roman"/>
+                <w:sz w:val="20"/>
+                <w:szCs w:val="20"/>
+              </w:rPr>
               <w:t>,</w:t>
             </w:r>
             <w:r>
+              <w:rPr>
+                <w:rFonts w:ascii="Times New Roman" w:hAnsi="Times New Roman" w:cs="Times New Roman"/>
+                <w:sz w:val="20"/>
+                <w:szCs w:val="20"/>
+              </w:rPr>
               <w:t xml:space="preserve"> requisitos y tipo de solicitud.</w:t>
             </w:r>
             <w:r>
+              <w:rPr>
+                <w:rFonts w:ascii="Times New Roman" w:hAnsi="Times New Roman" w:cs="Times New Roman"/>
+                <w:sz w:val="20"/>
+                <w:szCs w:val="20"/>
+              </w:rPr>
               <w:t xml:space="preserve"> (EX01)</w:t>
             </w:r>
           </w:p>
@@ -289,22 +697,55 @@
                 <w:ilvl w:val="0"/>
                 <w:numId w:val="4"/>
               </w:numPr>
-            </w:pPr>
-            <w:r>
+              <w:rPr>
+                <w:rFonts w:ascii="Times New Roman" w:hAnsi="Times New Roman" w:cs="Times New Roman"/>
+                <w:sz w:val="20"/>
+                <w:szCs w:val="20"/>
+              </w:rPr>
+            </w:pPr>
+            <w:r>
+              <w:rPr>
+                <w:rFonts w:ascii="Times New Roman" w:hAnsi="Times New Roman" w:cs="Times New Roman"/>
+                <w:sz w:val="20"/>
+                <w:szCs w:val="20"/>
+              </w:rPr>
               <w:t xml:space="preserve">El Coordinador da </w:t>
             </w:r>
             <w:proofErr w:type="spellStart"/>
-            <w:proofErr w:type="gramStart"/>
-            <w:r>
+            <w:r>
+              <w:rPr>
+                <w:rFonts w:ascii="Times New Roman" w:hAnsi="Times New Roman" w:cs="Times New Roman"/>
+                <w:sz w:val="20"/>
+                <w:szCs w:val="20"/>
+              </w:rPr>
               <w:t>click</w:t>
             </w:r>
             <w:proofErr w:type="spellEnd"/>
-            <w:proofErr w:type="gramEnd"/>
-            <w:r>
-              <w:t xml:space="preserve"> en el botón “Nueva solicitud”. (2b)</w:t>
-            </w:r>
-          </w:p>
-          <w:p/>
+            <w:r>
+              <w:rPr>
+                <w:rFonts w:ascii="Times New Roman" w:hAnsi="Times New Roman" w:cs="Times New Roman"/>
+                <w:sz w:val="20"/>
+                <w:szCs w:val="20"/>
+              </w:rPr>
+              <w:t xml:space="preserve"> en el botón “Nueva solicitud”. (</w:t>
+            </w:r>
+            <w:r>
+              <w:rPr>
+                <w:rFonts w:ascii="Times New Roman" w:hAnsi="Times New Roman" w:cs="Times New Roman"/>
+                <w:sz w:val="20"/>
+                <w:szCs w:val="20"/>
+              </w:rPr>
+              <w:t>4a</w:t>
+            </w:r>
+            <w:r>
+              <w:rPr>
+                <w:rFonts w:ascii="Times New Roman" w:hAnsi="Times New Roman" w:cs="Times New Roman"/>
+                <w:sz w:val="20"/>
+                <w:szCs w:val="20"/>
+              </w:rPr>
+              <w:t>)</w:t>
+            </w:r>
+          </w:p>
           <w:p>
             <w:pPr>
               <w:pStyle w:val="Prrafodelista"/>
@@ -312,48 +753,141 @@
                 <w:ilvl w:val="0"/>
                 <w:numId w:val="4"/>
               </w:numPr>
-            </w:pPr>
-            <w:r>
+              <w:rPr>
+                <w:rFonts w:ascii="Times New Roman" w:hAnsi="Times New Roman" w:cs="Times New Roman"/>
+                <w:sz w:val="20"/>
+                <w:szCs w:val="20"/>
+              </w:rPr>
+            </w:pPr>
+            <w:r>
+              <w:rPr>
+                <w:rFonts w:ascii="Times New Roman" w:hAnsi="Times New Roman" w:cs="Times New Roman"/>
+                <w:sz w:val="20"/>
+                <w:szCs w:val="20"/>
+              </w:rPr>
               <w:t xml:space="preserve">El sistema abre </w:t>
             </w:r>
             <w:r>
+              <w:rPr>
+                <w:rFonts w:ascii="Times New Roman" w:hAnsi="Times New Roman" w:cs="Times New Roman"/>
+                <w:sz w:val="20"/>
+                <w:szCs w:val="20"/>
+              </w:rPr>
               <w:t>la ventana</w:t>
             </w:r>
             <w:r>
+              <w:rPr>
+                <w:rFonts w:ascii="Times New Roman" w:hAnsi="Times New Roman" w:cs="Times New Roman"/>
+                <w:sz w:val="20"/>
+                <w:szCs w:val="20"/>
+              </w:rPr>
               <w:t xml:space="preserve"> llamada</w:t>
             </w:r>
             <w:r>
+              <w:rPr>
+                <w:rFonts w:ascii="Times New Roman" w:hAnsi="Times New Roman" w:cs="Times New Roman"/>
+                <w:sz w:val="20"/>
+                <w:szCs w:val="20"/>
+              </w:rPr>
               <w:t xml:space="preserve"> “Formulario”</w:t>
             </w:r>
             <w:r>
+              <w:rPr>
+                <w:rFonts w:ascii="Times New Roman" w:hAnsi="Times New Roman" w:cs="Times New Roman"/>
+                <w:sz w:val="20"/>
+                <w:szCs w:val="20"/>
+              </w:rPr>
               <w:t xml:space="preserve"> en la que se muestra un formulario con los siguientes datos: </w:t>
             </w:r>
             <w:r>
+              <w:rPr>
+                <w:rFonts w:ascii="Times New Roman" w:hAnsi="Times New Roman" w:cs="Times New Roman"/>
+                <w:sz w:val="20"/>
+                <w:szCs w:val="20"/>
+              </w:rPr>
               <w:t xml:space="preserve">nombre </w:t>
             </w:r>
             <w:r>
+              <w:rPr>
+                <w:rFonts w:ascii="Times New Roman" w:hAnsi="Times New Roman" w:cs="Times New Roman"/>
+                <w:sz w:val="20"/>
+                <w:szCs w:val="20"/>
+              </w:rPr>
               <w:t>u</w:t>
             </w:r>
             <w:r>
+              <w:rPr>
+                <w:rFonts w:ascii="Times New Roman" w:hAnsi="Times New Roman" w:cs="Times New Roman"/>
+                <w:sz w:val="20"/>
+                <w:szCs w:val="20"/>
+              </w:rPr>
               <w:t>nidad receptora</w:t>
             </w:r>
             <w:r>
+              <w:rPr>
+                <w:rFonts w:ascii="Times New Roman" w:hAnsi="Times New Roman" w:cs="Times New Roman"/>
+                <w:sz w:val="20"/>
+                <w:szCs w:val="20"/>
+              </w:rPr>
               <w:t>,</w:t>
             </w:r>
             <w:r>
+              <w:rPr>
+                <w:rFonts w:ascii="Times New Roman" w:hAnsi="Times New Roman" w:cs="Times New Roman"/>
+                <w:sz w:val="20"/>
+                <w:szCs w:val="20"/>
+              </w:rPr>
               <w:t xml:space="preserve"> responsable,</w:t>
             </w:r>
             <w:r>
+              <w:rPr>
+                <w:rFonts w:ascii="Times New Roman" w:hAnsi="Times New Roman" w:cs="Times New Roman"/>
+                <w:sz w:val="20"/>
+                <w:szCs w:val="20"/>
+              </w:rPr>
               <w:t xml:space="preserve"> número de </w:t>
             </w:r>
             <w:r>
+              <w:rPr>
+                <w:rFonts w:ascii="Times New Roman" w:hAnsi="Times New Roman" w:cs="Times New Roman"/>
+                <w:sz w:val="20"/>
+                <w:szCs w:val="20"/>
+              </w:rPr>
               <w:t>estudiantes</w:t>
             </w:r>
             <w:r>
+              <w:rPr>
+                <w:rFonts w:ascii="Times New Roman" w:hAnsi="Times New Roman" w:cs="Times New Roman"/>
+                <w:sz w:val="20"/>
+                <w:szCs w:val="20"/>
+              </w:rPr>
               <w:t>, actividad, tipo, lugar, requisitos.</w:t>
             </w:r>
             <w:r>
-              <w:t xml:space="preserve"> El sistema recupera de la BD la UNIDADRECEPTORA seleccionada y llena los campos nombre unidad receptora y responsable automáticamente. </w:t>
+              <w:rPr>
+                <w:rFonts w:ascii="Times New Roman" w:hAnsi="Times New Roman" w:cs="Times New Roman"/>
+                <w:sz w:val="20"/>
+                <w:szCs w:val="20"/>
+              </w:rPr>
+              <w:t xml:space="preserve"> El sistema recupera de la BD la </w:t>
+            </w:r>
+            <w:proofErr w:type="spellStart"/>
+            <w:r>
+              <w:rPr>
+                <w:rFonts w:ascii="Times New Roman" w:hAnsi="Times New Roman" w:cs="Times New Roman"/>
+                <w:sz w:val="20"/>
+                <w:szCs w:val="20"/>
+              </w:rPr>
+              <w:t>UNIDADRECEPTORA</w:t>
+            </w:r>
+            <w:proofErr w:type="spellEnd"/>
+            <w:r>
+              <w:rPr>
+                <w:rFonts w:ascii="Times New Roman" w:hAnsi="Times New Roman" w:cs="Times New Roman"/>
+                <w:sz w:val="20"/>
+                <w:szCs w:val="20"/>
+              </w:rPr>
+              <w:t xml:space="preserve"> seleccionada y llena los campos nombre unidad receptora y responsable automáticamente. </w:t>
             </w:r>
           </w:p>
           <w:p>
@@ -363,24 +897,68 @@
                 <w:ilvl w:val="0"/>
                 <w:numId w:val="4"/>
               </w:numPr>
-            </w:pPr>
-            <w:r>
+              <w:rPr>
+                <w:rFonts w:ascii="Times New Roman" w:hAnsi="Times New Roman" w:cs="Times New Roman"/>
+                <w:sz w:val="20"/>
+                <w:szCs w:val="20"/>
+              </w:rPr>
+            </w:pPr>
+            <w:r>
+              <w:rPr>
+                <w:rFonts w:ascii="Times New Roman" w:hAnsi="Times New Roman" w:cs="Times New Roman"/>
+                <w:sz w:val="20"/>
+                <w:szCs w:val="20"/>
+              </w:rPr>
               <w:t xml:space="preserve">El Coordinador llena el formulario con los datos de la nueva solicitud y da </w:t>
             </w:r>
             <w:proofErr w:type="spellStart"/>
-            <w:proofErr w:type="gramStart"/>
-            <w:r>
+            <w:r>
+              <w:rPr>
+                <w:rFonts w:ascii="Times New Roman" w:hAnsi="Times New Roman" w:cs="Times New Roman"/>
+                <w:sz w:val="20"/>
+                <w:szCs w:val="20"/>
+              </w:rPr>
               <w:t>click</w:t>
             </w:r>
             <w:proofErr w:type="spellEnd"/>
-            <w:proofErr w:type="gramEnd"/>
-            <w:r>
+            <w:r>
+              <w:rPr>
+                <w:rFonts w:ascii="Times New Roman" w:hAnsi="Times New Roman" w:cs="Times New Roman"/>
+                <w:sz w:val="20"/>
+                <w:szCs w:val="20"/>
+              </w:rPr>
               <w:t xml:space="preserve"> en el botón “Guardar”.</w:t>
             </w:r>
             <w:r>
-              <w:t xml:space="preserve">  (2b)</w:t>
-            </w:r>
-            <w:r>
+              <w:rPr>
+                <w:rFonts w:ascii="Times New Roman" w:hAnsi="Times New Roman" w:cs="Times New Roman"/>
+                <w:sz w:val="20"/>
+                <w:szCs w:val="20"/>
+              </w:rPr>
+              <w:t xml:space="preserve">  (</w:t>
+            </w:r>
+            <w:r>
+              <w:rPr>
+                <w:rFonts w:ascii="Times New Roman" w:hAnsi="Times New Roman" w:cs="Times New Roman"/>
+                <w:sz w:val="20"/>
+                <w:szCs w:val="20"/>
+              </w:rPr>
+              <w:t>4a</w:t>
+            </w:r>
+            <w:r>
+              <w:rPr>
+                <w:rFonts w:ascii="Times New Roman" w:hAnsi="Times New Roman" w:cs="Times New Roman"/>
+                <w:sz w:val="20"/>
+                <w:szCs w:val="20"/>
+              </w:rPr>
+              <w:t>)</w:t>
+            </w:r>
+            <w:r>
+              <w:rPr>
+                <w:rFonts w:ascii="Times New Roman" w:hAnsi="Times New Roman" w:cs="Times New Roman"/>
+                <w:sz w:val="20"/>
+                <w:szCs w:val="20"/>
+              </w:rPr>
               <w:t xml:space="preserve"> (EX02)</w:t>
             </w:r>
           </w:p>
@@ -391,17 +969,50 @@
                 <w:ilvl w:val="0"/>
                 <w:numId w:val="4"/>
               </w:numPr>
-            </w:pPr>
-            <w:r>
+              <w:rPr>
+                <w:rFonts w:ascii="Times New Roman" w:hAnsi="Times New Roman" w:cs="Times New Roman"/>
+                <w:sz w:val="20"/>
+                <w:szCs w:val="20"/>
+              </w:rPr>
+            </w:pPr>
+            <w:r>
+              <w:rPr>
+                <w:rFonts w:ascii="Times New Roman" w:hAnsi="Times New Roman" w:cs="Times New Roman"/>
+                <w:sz w:val="20"/>
+                <w:szCs w:val="20"/>
+              </w:rPr>
               <w:t>El sistema valida que los tipos de datos sean correctos</w:t>
             </w:r>
             <w:r>
+              <w:rPr>
+                <w:rFonts w:ascii="Times New Roman" w:hAnsi="Times New Roman" w:cs="Times New Roman"/>
+                <w:sz w:val="20"/>
+                <w:szCs w:val="20"/>
+              </w:rPr>
               <w:t>, que todos los campos sean llenados</w:t>
             </w:r>
             <w:r>
-              <w:t xml:space="preserve"> y muestra un mensaje de confirmación.</w:t>
-            </w:r>
-            <w:r>
+              <w:rPr>
+                <w:rFonts w:ascii="Times New Roman" w:hAnsi="Times New Roman" w:cs="Times New Roman"/>
+                <w:sz w:val="20"/>
+                <w:szCs w:val="20"/>
+              </w:rPr>
+              <w:t xml:space="preserve"> y </w:t>
+            </w:r>
+            <w:r>
+              <w:rPr>
+                <w:rFonts w:ascii="Times New Roman" w:hAnsi="Times New Roman" w:cs="Times New Roman"/>
+                <w:sz w:val="20"/>
+                <w:szCs w:val="20"/>
+              </w:rPr>
+              <w:t>guarda los datos en la BD. (EX01)</w:t>
+            </w:r>
+            <w:r>
+              <w:rPr>
+                <w:rFonts w:ascii="Times New Roman" w:hAnsi="Times New Roman" w:cs="Times New Roman"/>
+                <w:sz w:val="20"/>
+                <w:szCs w:val="20"/>
+              </w:rPr>
               <w:t xml:space="preserve"> (7a) (7b)</w:t>
             </w:r>
           </w:p>
@@ -412,47 +1023,28 @@
                 <w:ilvl w:val="0"/>
                 <w:numId w:val="4"/>
               </w:numPr>
-            </w:pPr>
-            <w:r>
-              <w:t>El Coordinador confirma.</w:t>
-            </w:r>
-          </w:p>
-          <w:p>
-            <w:pPr>
-              <w:pStyle w:val="Prrafodelista"/>
-              <w:numPr>
-                <w:ilvl w:val="0"/>
-                <w:numId w:val="4"/>
-              </w:numPr>
-            </w:pPr>
-            <w:r>
-              <w:t>El sistema</w:t>
-            </w:r>
-            <w:r>
-              <w:t xml:space="preserve"> guarda los datos en la BD. </w:t>
-            </w:r>
-            <w:r>
-              <w:t>(</w:t>
-            </w:r>
-            <w:r>
-              <w:t>EX01</w:t>
-            </w:r>
-            <w:r>
-              <w:t>)</w:t>
-            </w:r>
-          </w:p>
-          <w:p>
-            <w:pPr>
-              <w:pStyle w:val="Prrafodelista"/>
-              <w:numPr>
-                <w:ilvl w:val="0"/>
-                <w:numId w:val="4"/>
-              </w:numPr>
-            </w:pPr>
-            <w:r>
+              <w:rPr>
+                <w:rFonts w:ascii="Times New Roman" w:hAnsi="Times New Roman" w:cs="Times New Roman"/>
+                <w:sz w:val="20"/>
+                <w:szCs w:val="20"/>
+              </w:rPr>
+            </w:pPr>
+            <w:bookmarkStart w:id="0" w:name="_GoBack"/>
+            <w:bookmarkEnd w:id="0"/>
+            <w:r>
+              <w:rPr>
+                <w:rFonts w:ascii="Times New Roman" w:hAnsi="Times New Roman" w:cs="Times New Roman"/>
+                <w:sz w:val="20"/>
+                <w:szCs w:val="20"/>
+              </w:rPr>
               <w:t>Fin del caso de uso</w:t>
             </w:r>
             <w:r>
+              <w:rPr>
+                <w:rFonts w:ascii="Times New Roman" w:hAnsi="Times New Roman" w:cs="Times New Roman"/>
+                <w:sz w:val="20"/>
+                <w:szCs w:val="20"/>
+              </w:rPr>
               <w:t>.</w:t>
             </w:r>
           </w:p>
@@ -460,25 +1052,57 @@
       </w:tr>
       <w:tr>
         <w:trPr>
-          <w:trHeight w:val="992"/>
+          <w:trHeight w:val="1006"/>
         </w:trPr>
         <w:tc>
           <w:tcPr>
-            <w:tcW w:w="1934" w:type="dxa"/>
+            <w:tcW w:w="1938" w:type="dxa"/>
           </w:tcPr>
           <w:p>
-            <w:r>
+            <w:pPr>
+              <w:rPr>
+                <w:rFonts w:ascii="Times New Roman" w:hAnsi="Times New Roman" w:cs="Times New Roman"/>
+                <w:sz w:val="24"/>
+                <w:szCs w:val="24"/>
+              </w:rPr>
+            </w:pPr>
+            <w:r>
+              <w:rPr>
+                <w:rFonts w:ascii="Times New Roman" w:hAnsi="Times New Roman" w:cs="Times New Roman"/>
+                <w:sz w:val="24"/>
+                <w:szCs w:val="24"/>
+              </w:rPr>
               <w:t>Flujo Alterno</w:t>
             </w:r>
           </w:p>
         </w:tc>
         <w:tc>
           <w:tcPr>
-            <w:tcW w:w="7357" w:type="dxa"/>
+            <w:tcW w:w="7378" w:type="dxa"/>
           </w:tcPr>
           <w:p>
-            <w:r>
-              <w:t>1a Salir</w:t>
+            <w:pPr>
+              <w:rPr>
+                <w:rFonts w:ascii="Times New Roman" w:hAnsi="Times New Roman" w:cs="Times New Roman"/>
+                <w:sz w:val="20"/>
+                <w:szCs w:val="20"/>
+              </w:rPr>
+            </w:pPr>
+            <w:r>
+              <w:rPr>
+                <w:rFonts w:ascii="Times New Roman" w:hAnsi="Times New Roman" w:cs="Times New Roman"/>
+                <w:sz w:val="20"/>
+                <w:szCs w:val="20"/>
+              </w:rPr>
+              <w:t>2</w:t>
+            </w:r>
+            <w:r>
+              <w:rPr>
+                <w:rFonts w:ascii="Times New Roman" w:hAnsi="Times New Roman" w:cs="Times New Roman"/>
+                <w:sz w:val="20"/>
+                <w:szCs w:val="20"/>
+              </w:rPr>
+              <w:t>a Salir</w:t>
             </w:r>
           </w:p>
           <w:p>
@@ -488,18 +1112,36 @@
                 <w:ilvl w:val="0"/>
                 <w:numId w:val="5"/>
               </w:numPr>
-            </w:pPr>
-            <w:r>
+              <w:rPr>
+                <w:rFonts w:ascii="Times New Roman" w:hAnsi="Times New Roman" w:cs="Times New Roman"/>
+                <w:sz w:val="20"/>
+                <w:szCs w:val="20"/>
+              </w:rPr>
+            </w:pPr>
+            <w:r>
+              <w:rPr>
+                <w:rFonts w:ascii="Times New Roman" w:hAnsi="Times New Roman" w:cs="Times New Roman"/>
+                <w:sz w:val="20"/>
+                <w:szCs w:val="20"/>
+              </w:rPr>
               <w:t xml:space="preserve">El Coordinador da </w:t>
             </w:r>
             <w:proofErr w:type="spellStart"/>
-            <w:proofErr w:type="gramStart"/>
-            <w:r>
+            <w:r>
+              <w:rPr>
+                <w:rFonts w:ascii="Times New Roman" w:hAnsi="Times New Roman" w:cs="Times New Roman"/>
+                <w:sz w:val="20"/>
+                <w:szCs w:val="20"/>
+              </w:rPr>
               <w:t>click</w:t>
             </w:r>
             <w:proofErr w:type="spellEnd"/>
-            <w:proofErr w:type="gramEnd"/>
-            <w:r>
+            <w:r>
+              <w:rPr>
+                <w:rFonts w:ascii="Times New Roman" w:hAnsi="Times New Roman" w:cs="Times New Roman"/>
+                <w:sz w:val="20"/>
+                <w:szCs w:val="20"/>
+              </w:rPr>
               <w:t xml:space="preserve"> en el botón salir </w:t>
             </w:r>
           </w:p>
@@ -510,19 +1152,43 @@
                 <w:ilvl w:val="0"/>
                 <w:numId w:val="5"/>
               </w:numPr>
-            </w:pPr>
-            <w:r>
+              <w:rPr>
+                <w:rFonts w:ascii="Times New Roman" w:hAnsi="Times New Roman" w:cs="Times New Roman"/>
+                <w:sz w:val="20"/>
+                <w:szCs w:val="20"/>
+              </w:rPr>
+            </w:pPr>
+            <w:r>
+              <w:rPr>
+                <w:rFonts w:ascii="Times New Roman" w:hAnsi="Times New Roman" w:cs="Times New Roman"/>
+                <w:sz w:val="20"/>
+                <w:szCs w:val="20"/>
+              </w:rPr>
               <w:t>Termina el Caso de Uso</w:t>
             </w:r>
           </w:p>
           <w:p>
-            <w:r>
-              <w:t>2</w:t>
-            </w:r>
-            <w:r>
-              <w:t>b</w:t>
-            </w:r>
-            <w:r>
+            <w:pPr>
+              <w:rPr>
+                <w:rFonts w:ascii="Times New Roman" w:hAnsi="Times New Roman" w:cs="Times New Roman"/>
+                <w:sz w:val="20"/>
+                <w:szCs w:val="20"/>
+              </w:rPr>
+            </w:pPr>
+            <w:r>
+              <w:rPr>
+                <w:rFonts w:ascii="Times New Roman" w:hAnsi="Times New Roman" w:cs="Times New Roman"/>
+                <w:sz w:val="20"/>
+                <w:szCs w:val="20"/>
+              </w:rPr>
+              <w:t>2b</w:t>
+            </w:r>
+            <w:r>
+              <w:rPr>
+                <w:rFonts w:ascii="Times New Roman" w:hAnsi="Times New Roman" w:cs="Times New Roman"/>
+                <w:sz w:val="20"/>
+                <w:szCs w:val="20"/>
+              </w:rPr>
               <w:t xml:space="preserve"> Registrar unidad receptora.</w:t>
             </w:r>
           </w:p>
@@ -533,18 +1199,54 @@
                 <w:ilvl w:val="0"/>
                 <w:numId w:val="2"/>
               </w:numPr>
-            </w:pPr>
-            <w:r>
-              <w:t xml:space="preserve">Si la UNIDADRECRPTORA no está registrada el Coordinador da </w:t>
+              <w:rPr>
+                <w:rFonts w:ascii="Times New Roman" w:hAnsi="Times New Roman" w:cs="Times New Roman"/>
+                <w:sz w:val="20"/>
+                <w:szCs w:val="20"/>
+              </w:rPr>
+            </w:pPr>
+            <w:r>
+              <w:rPr>
+                <w:rFonts w:ascii="Times New Roman" w:hAnsi="Times New Roman" w:cs="Times New Roman"/>
+                <w:sz w:val="20"/>
+                <w:szCs w:val="20"/>
+              </w:rPr>
+              <w:t xml:space="preserve">Si la </w:t>
             </w:r>
             <w:proofErr w:type="spellStart"/>
-            <w:proofErr w:type="gramStart"/>
-            <w:r>
+            <w:r>
+              <w:rPr>
+                <w:rFonts w:ascii="Times New Roman" w:hAnsi="Times New Roman" w:cs="Times New Roman"/>
+                <w:sz w:val="20"/>
+                <w:szCs w:val="20"/>
+              </w:rPr>
+              <w:t>UNIDADRECRPTORA</w:t>
+            </w:r>
+            <w:proofErr w:type="spellEnd"/>
+            <w:r>
+              <w:rPr>
+                <w:rFonts w:ascii="Times New Roman" w:hAnsi="Times New Roman" w:cs="Times New Roman"/>
+                <w:sz w:val="20"/>
+                <w:szCs w:val="20"/>
+              </w:rPr>
+              <w:t xml:space="preserve"> no está registrada el Coordinador da </w:t>
+            </w:r>
+            <w:proofErr w:type="spellStart"/>
+            <w:r>
+              <w:rPr>
+                <w:rFonts w:ascii="Times New Roman" w:hAnsi="Times New Roman" w:cs="Times New Roman"/>
+                <w:sz w:val="20"/>
+                <w:szCs w:val="20"/>
+              </w:rPr>
               <w:t>click</w:t>
             </w:r>
             <w:proofErr w:type="spellEnd"/>
-            <w:proofErr w:type="gramEnd"/>
-            <w:r>
+            <w:r>
+              <w:rPr>
+                <w:rFonts w:ascii="Times New Roman" w:hAnsi="Times New Roman" w:cs="Times New Roman"/>
+                <w:sz w:val="20"/>
+                <w:szCs w:val="20"/>
+              </w:rPr>
               <w:t xml:space="preserve"> en el botón “Registrar Unidad Receptora”.</w:t>
             </w:r>
           </w:p>
@@ -555,18 +1257,44 @@
                 <w:ilvl w:val="0"/>
                 <w:numId w:val="2"/>
               </w:numPr>
-            </w:pPr>
-            <w:r>
+              <w:rPr>
+                <w:rFonts w:ascii="Times New Roman" w:hAnsi="Times New Roman" w:cs="Times New Roman"/>
+                <w:sz w:val="20"/>
+                <w:szCs w:val="20"/>
+              </w:rPr>
+            </w:pPr>
+            <w:r>
+              <w:rPr>
+                <w:rFonts w:ascii="Times New Roman" w:hAnsi="Times New Roman" w:cs="Times New Roman"/>
+                <w:sz w:val="20"/>
+                <w:szCs w:val="20"/>
+              </w:rPr>
               <w:t>El sistema extiende al CU04- Registrar Unidad Receptora.</w:t>
             </w:r>
           </w:p>
-          <w:p/>
-          <w:p>
-            <w:r>
-              <w:t>2</w:t>
-            </w:r>
-            <w:r>
-              <w:t>b Cancelar</w:t>
+          <w:p>
+            <w:pPr>
+              <w:rPr>
+                <w:rFonts w:ascii="Times New Roman" w:hAnsi="Times New Roman" w:cs="Times New Roman"/>
+                <w:sz w:val="20"/>
+                <w:szCs w:val="20"/>
+              </w:rPr>
+            </w:pPr>
+            <w:r>
+              <w:rPr>
+                <w:rFonts w:ascii="Times New Roman" w:hAnsi="Times New Roman" w:cs="Times New Roman"/>
+                <w:sz w:val="20"/>
+                <w:szCs w:val="20"/>
+              </w:rPr>
+              <w:t>4a</w:t>
+            </w:r>
+            <w:r>
+              <w:rPr>
+                <w:rFonts w:ascii="Times New Roman" w:hAnsi="Times New Roman" w:cs="Times New Roman"/>
+                <w:sz w:val="20"/>
+                <w:szCs w:val="20"/>
+              </w:rPr>
+              <w:t xml:space="preserve"> Cancelar</w:t>
             </w:r>
           </w:p>
           <w:p>
@@ -576,18 +1304,36 @@
                 <w:ilvl w:val="0"/>
                 <w:numId w:val="3"/>
               </w:numPr>
-            </w:pPr>
-            <w:r>
+              <w:rPr>
+                <w:rFonts w:ascii="Times New Roman" w:hAnsi="Times New Roman" w:cs="Times New Roman"/>
+                <w:sz w:val="20"/>
+                <w:szCs w:val="20"/>
+              </w:rPr>
+            </w:pPr>
+            <w:r>
+              <w:rPr>
+                <w:rFonts w:ascii="Times New Roman" w:hAnsi="Times New Roman" w:cs="Times New Roman"/>
+                <w:sz w:val="20"/>
+                <w:szCs w:val="20"/>
+              </w:rPr>
               <w:t xml:space="preserve">El Coordinador da </w:t>
             </w:r>
             <w:proofErr w:type="spellStart"/>
-            <w:proofErr w:type="gramStart"/>
-            <w:r>
+            <w:r>
+              <w:rPr>
+                <w:rFonts w:ascii="Times New Roman" w:hAnsi="Times New Roman" w:cs="Times New Roman"/>
+                <w:sz w:val="20"/>
+                <w:szCs w:val="20"/>
+              </w:rPr>
               <w:t>click</w:t>
             </w:r>
             <w:proofErr w:type="spellEnd"/>
-            <w:proofErr w:type="gramEnd"/>
-            <w:r>
+            <w:r>
+              <w:rPr>
+                <w:rFonts w:ascii="Times New Roman" w:hAnsi="Times New Roman" w:cs="Times New Roman"/>
+                <w:sz w:val="20"/>
+                <w:szCs w:val="20"/>
+              </w:rPr>
               <w:t xml:space="preserve"> en el botón “Cancelar”.</w:t>
             </w:r>
           </w:p>
@@ -598,131 +1344,232 @@
                 <w:ilvl w:val="0"/>
                 <w:numId w:val="3"/>
               </w:numPr>
-            </w:pPr>
-            <w:r>
+              <w:rPr>
+                <w:rFonts w:ascii="Times New Roman" w:hAnsi="Times New Roman" w:cs="Times New Roman"/>
+                <w:sz w:val="20"/>
+                <w:szCs w:val="20"/>
+              </w:rPr>
+            </w:pPr>
+            <w:r>
+              <w:rPr>
+                <w:rFonts w:ascii="Times New Roman" w:hAnsi="Times New Roman" w:cs="Times New Roman"/>
+                <w:sz w:val="20"/>
+                <w:szCs w:val="20"/>
+              </w:rPr>
               <w:t xml:space="preserve">El sistema cierra el formulario y regresa a la ventana </w:t>
             </w:r>
             <w:r>
+              <w:rPr>
+                <w:rFonts w:ascii="Times New Roman" w:hAnsi="Times New Roman" w:cs="Times New Roman"/>
+                <w:sz w:val="20"/>
+                <w:szCs w:val="20"/>
+              </w:rPr>
               <w:t>anterior</w:t>
             </w:r>
             <w:r>
+              <w:rPr>
+                <w:rFonts w:ascii="Times New Roman" w:hAnsi="Times New Roman" w:cs="Times New Roman"/>
+                <w:sz w:val="20"/>
+                <w:szCs w:val="20"/>
+              </w:rPr>
               <w:t>.</w:t>
             </w:r>
-          </w:p>
-          <w:p>
-            <w:r>
-              <w:t>7a Datos Inválidos</w:t>
-            </w:r>
-          </w:p>
-          <w:p>
-            <w:pPr>
-              <w:pStyle w:val="Prrafodelista"/>
-              <w:numPr>
-                <w:ilvl w:val="0"/>
-                <w:numId w:val="6"/>
-              </w:numPr>
-            </w:pPr>
-            <w:r>
-              <w:t>El sistema muestra un mensaje en pantalla diciendo: “Datos no validos” y marca los datos no válidos.</w:t>
-            </w:r>
-          </w:p>
-          <w:p/>
-          <w:p/>
-          <w:p>
-            <w:r>
-              <w:lastRenderedPageBreak/>
-              <w:t>7b Campos vacíos</w:t>
-            </w:r>
-            <w:r>
-              <w:t>.</w:t>
-            </w:r>
-          </w:p>
-          <w:p>
-            <w:pPr>
-              <w:pStyle w:val="Prrafodelista"/>
-              <w:numPr>
-                <w:ilvl w:val="0"/>
-                <w:numId w:val="7"/>
-              </w:numPr>
-            </w:pPr>
-            <w:r>
-              <w:t xml:space="preserve">El sistema muestra un mensaje diciendo: “Por favor llenar todos los campos” y marca los campos faltantes. </w:t>
-            </w:r>
-          </w:p>
-          <w:p/>
+            <w:r>
+              <w:rPr>
+                <w:rFonts w:ascii="Times New Roman" w:hAnsi="Times New Roman" w:cs="Times New Roman"/>
+                <w:sz w:val="20"/>
+                <w:szCs w:val="20"/>
+              </w:rPr>
+              <w:t xml:space="preserve"> </w:t>
+            </w:r>
+          </w:p>
         </w:tc>
       </w:tr>
       <w:tr>
         <w:trPr>
-          <w:trHeight w:val="259"/>
+          <w:trHeight w:val="262"/>
         </w:trPr>
         <w:tc>
           <w:tcPr>
-            <w:tcW w:w="1934" w:type="dxa"/>
+            <w:tcW w:w="1938" w:type="dxa"/>
           </w:tcPr>
           <w:p>
-            <w:r>
-              <w:lastRenderedPageBreak/>
+            <w:pPr>
+              <w:rPr>
+                <w:rFonts w:ascii="Times New Roman" w:hAnsi="Times New Roman" w:cs="Times New Roman"/>
+                <w:sz w:val="24"/>
+                <w:szCs w:val="24"/>
+              </w:rPr>
+            </w:pPr>
+            <w:r>
+              <w:rPr>
+                <w:rFonts w:ascii="Times New Roman" w:hAnsi="Times New Roman" w:cs="Times New Roman"/>
+                <w:sz w:val="24"/>
+                <w:szCs w:val="24"/>
+              </w:rPr>
               <w:t>Excepción</w:t>
             </w:r>
           </w:p>
         </w:tc>
         <w:tc>
           <w:tcPr>
-            <w:tcW w:w="7357" w:type="dxa"/>
+            <w:tcW w:w="7378" w:type="dxa"/>
           </w:tcPr>
           <w:p>
-            <w:r>
+            <w:pPr>
+              <w:rPr>
+                <w:rFonts w:ascii="Times New Roman" w:hAnsi="Times New Roman" w:cs="Times New Roman"/>
+                <w:sz w:val="24"/>
+                <w:szCs w:val="24"/>
+              </w:rPr>
+            </w:pPr>
+            <w:r>
+              <w:rPr>
+                <w:rFonts w:ascii="Times New Roman" w:hAnsi="Times New Roman" w:cs="Times New Roman"/>
+                <w:sz w:val="24"/>
+                <w:szCs w:val="24"/>
+              </w:rPr>
               <w:t xml:space="preserve">EX01: </w:t>
             </w:r>
             <w:r>
+              <w:rPr>
+                <w:rFonts w:ascii="Times New Roman" w:hAnsi="Times New Roman" w:cs="Times New Roman"/>
+                <w:sz w:val="24"/>
+                <w:szCs w:val="24"/>
+              </w:rPr>
               <w:t>Ocurre un error en la conexión en la BD, el sistema muestra un mensaje en pantalla diciendo “Error en la conexión de la BD”.</w:t>
             </w:r>
           </w:p>
           <w:p>
-            <w:r>
+            <w:pPr>
+              <w:rPr>
+                <w:rFonts w:ascii="Times New Roman" w:hAnsi="Times New Roman" w:cs="Times New Roman"/>
+                <w:sz w:val="24"/>
+                <w:szCs w:val="24"/>
+              </w:rPr>
+            </w:pPr>
+            <w:r>
+              <w:rPr>
+                <w:rFonts w:ascii="Times New Roman" w:hAnsi="Times New Roman" w:cs="Times New Roman"/>
+                <w:sz w:val="24"/>
+                <w:szCs w:val="24"/>
+              </w:rPr>
               <w:t>EX0</w:t>
             </w:r>
             <w:r>
+              <w:rPr>
+                <w:rFonts w:ascii="Times New Roman" w:hAnsi="Times New Roman" w:cs="Times New Roman"/>
+                <w:sz w:val="24"/>
+                <w:szCs w:val="24"/>
+              </w:rPr>
               <w:t>2</w:t>
             </w:r>
             <w:r>
+              <w:rPr>
+                <w:rFonts w:ascii="Times New Roman" w:hAnsi="Times New Roman" w:cs="Times New Roman"/>
+                <w:sz w:val="24"/>
+                <w:szCs w:val="24"/>
+              </w:rPr>
               <w:t>: Solicitud ya registrada, el sistema muestra un mensaje en pantalla diciendo “Ya hay una solicitud registrada con los mismos atributos”.</w:t>
+            </w:r>
+          </w:p>
+          <w:p>
+            <w:pPr>
+              <w:rPr>
+                <w:rFonts w:ascii="Times New Roman" w:hAnsi="Times New Roman" w:cs="Times New Roman"/>
+                <w:sz w:val="24"/>
+                <w:szCs w:val="24"/>
+              </w:rPr>
+            </w:pPr>
+            <w:r>
+              <w:rPr>
+                <w:rFonts w:ascii="Times New Roman" w:hAnsi="Times New Roman" w:cs="Times New Roman"/>
+                <w:sz w:val="24"/>
+                <w:szCs w:val="24"/>
+              </w:rPr>
+              <w:t>EX03: Datos Inválidos, el sistema muestra un mensaje en pantalla diciendo: “Datos no validos” y marca los datos no válidos.</w:t>
+            </w:r>
+          </w:p>
+          <w:p>
+            <w:pPr>
+              <w:rPr>
+                <w:rFonts w:ascii="Times New Roman" w:hAnsi="Times New Roman" w:cs="Times New Roman"/>
+                <w:sz w:val="24"/>
+                <w:szCs w:val="24"/>
+              </w:rPr>
+            </w:pPr>
+            <w:r>
+              <w:rPr>
+                <w:rFonts w:ascii="Times New Roman" w:hAnsi="Times New Roman" w:cs="Times New Roman"/>
+                <w:sz w:val="24"/>
+                <w:szCs w:val="24"/>
+              </w:rPr>
+              <w:t>EX04: Campos vacíos, el sistema muestra un mensaje diciendo: “Por favor llenar todos los campos” y marca los campos faltantes.</w:t>
             </w:r>
           </w:p>
         </w:tc>
       </w:tr>
       <w:tr>
         <w:trPr>
-          <w:trHeight w:val="274"/>
+          <w:trHeight w:val="277"/>
         </w:trPr>
         <w:tc>
           <w:tcPr>
-            <w:tcW w:w="1934" w:type="dxa"/>
+            <w:tcW w:w="1938" w:type="dxa"/>
           </w:tcPr>
           <w:p>
-            <w:r>
+            <w:pPr>
+              <w:rPr>
+                <w:rFonts w:ascii="Times New Roman" w:hAnsi="Times New Roman" w:cs="Times New Roman"/>
+                <w:sz w:val="24"/>
+                <w:szCs w:val="24"/>
+              </w:rPr>
+            </w:pPr>
+            <w:r>
+              <w:rPr>
+                <w:rFonts w:ascii="Times New Roman" w:hAnsi="Times New Roman" w:cs="Times New Roman"/>
+                <w:sz w:val="24"/>
+                <w:szCs w:val="24"/>
+              </w:rPr>
               <w:t>Postcondición</w:t>
             </w:r>
           </w:p>
         </w:tc>
         <w:tc>
           <w:tcPr>
-            <w:tcW w:w="7357" w:type="dxa"/>
+            <w:tcW w:w="7378" w:type="dxa"/>
           </w:tcPr>
           <w:p>
             <w:pPr>
               <w:rPr>
+                <w:rFonts w:ascii="Times New Roman" w:hAnsi="Times New Roman" w:cs="Times New Roman"/>
+                <w:sz w:val="24"/>
+                <w:szCs w:val="24"/>
                 <w:u w:val="single"/>
               </w:rPr>
             </w:pPr>
             <w:r>
+              <w:rPr>
+                <w:rFonts w:ascii="Times New Roman" w:hAnsi="Times New Roman" w:cs="Times New Roman"/>
+                <w:sz w:val="24"/>
+                <w:szCs w:val="24"/>
+              </w:rPr>
               <w:t>S</w:t>
             </w:r>
             <w:r>
+              <w:rPr>
+                <w:rFonts w:ascii="Times New Roman" w:hAnsi="Times New Roman" w:cs="Times New Roman"/>
+                <w:sz w:val="24"/>
+                <w:szCs w:val="24"/>
+              </w:rPr>
               <w:t>OLICITUD</w:t>
             </w:r>
             <w:r>
+              <w:rPr>
+                <w:rFonts w:ascii="Times New Roman" w:hAnsi="Times New Roman" w:cs="Times New Roman"/>
+                <w:sz w:val="24"/>
+                <w:szCs w:val="24"/>
+              </w:rPr>
               <w:t xml:space="preserve"> Registrada en la BD</w:t>
             </w:r>
           </w:p>
@@ -730,15 +1577,27 @@
       </w:tr>
       <w:tr>
         <w:trPr>
-          <w:trHeight w:val="259"/>
+          <w:trHeight w:val="262"/>
         </w:trPr>
         <w:tc>
           <w:tcPr>
-            <w:tcW w:w="1934" w:type="dxa"/>
+            <w:tcW w:w="1938" w:type="dxa"/>
           </w:tcPr>
           <w:p>
+            <w:pPr>
+              <w:rPr>
+                <w:rFonts w:ascii="Times New Roman" w:hAnsi="Times New Roman" w:cs="Times New Roman"/>
+                <w:sz w:val="24"/>
+                <w:szCs w:val="24"/>
+              </w:rPr>
+            </w:pPr>
             <w:proofErr w:type="spellStart"/>
             <w:r>
+              <w:rPr>
+                <w:rFonts w:ascii="Times New Roman" w:hAnsi="Times New Roman" w:cs="Times New Roman"/>
+                <w:sz w:val="24"/>
+                <w:szCs w:val="24"/>
+              </w:rPr>
               <w:t>Include</w:t>
             </w:r>
             <w:proofErr w:type="spellEnd"/>
@@ -746,10 +1605,22 @@
         </w:tc>
         <w:tc>
           <w:tcPr>
-            <w:tcW w:w="7357" w:type="dxa"/>
+            <w:tcW w:w="7378" w:type="dxa"/>
           </w:tcPr>
           <w:p>
-            <w:r>
+            <w:pPr>
+              <w:rPr>
+                <w:rFonts w:ascii="Times New Roman" w:hAnsi="Times New Roman" w:cs="Times New Roman"/>
+                <w:sz w:val="24"/>
+                <w:szCs w:val="24"/>
+              </w:rPr>
+            </w:pPr>
+            <w:r>
+              <w:rPr>
+                <w:rFonts w:ascii="Times New Roman" w:hAnsi="Times New Roman" w:cs="Times New Roman"/>
+                <w:sz w:val="24"/>
+                <w:szCs w:val="24"/>
+              </w:rPr>
               <w:t>Ninguna</w:t>
             </w:r>
           </w:p>
@@ -757,15 +1628,27 @@
       </w:tr>
       <w:tr>
         <w:trPr>
-          <w:trHeight w:val="274"/>
+          <w:trHeight w:val="277"/>
         </w:trPr>
         <w:tc>
           <w:tcPr>
-            <w:tcW w:w="1934" w:type="dxa"/>
+            <w:tcW w:w="1938" w:type="dxa"/>
           </w:tcPr>
           <w:p>
+            <w:pPr>
+              <w:rPr>
+                <w:rFonts w:ascii="Times New Roman" w:hAnsi="Times New Roman" w:cs="Times New Roman"/>
+                <w:sz w:val="24"/>
+                <w:szCs w:val="24"/>
+              </w:rPr>
+            </w:pPr>
             <w:proofErr w:type="spellStart"/>
             <w:r>
+              <w:rPr>
+                <w:rFonts w:ascii="Times New Roman" w:hAnsi="Times New Roman" w:cs="Times New Roman"/>
+                <w:sz w:val="24"/>
+                <w:szCs w:val="24"/>
+              </w:rPr>
               <w:t>Extend</w:t>
             </w:r>
             <w:proofErr w:type="spellEnd"/>
@@ -773,11 +1656,31 @@
         </w:tc>
         <w:tc>
           <w:tcPr>
-            <w:tcW w:w="7357" w:type="dxa"/>
+            <w:tcW w:w="7378" w:type="dxa"/>
           </w:tcPr>
           <w:p>
-            <w:r>
-              <w:t>CU04-Registrar Unidad Receptora</w:t>
+            <w:pPr>
+              <w:rPr>
+                <w:rFonts w:ascii="Times New Roman" w:hAnsi="Times New Roman" w:cs="Times New Roman"/>
+                <w:sz w:val="24"/>
+                <w:szCs w:val="24"/>
+              </w:rPr>
+            </w:pPr>
+            <w:r>
+              <w:rPr>
+                <w:rFonts w:ascii="Times New Roman" w:hAnsi="Times New Roman" w:cs="Times New Roman"/>
+                <w:sz w:val="24"/>
+                <w:szCs w:val="24"/>
+              </w:rPr>
+              <w:t>CU04-Registrar Unidad Receptor</w:t>
+            </w:r>
+            <w:r>
+              <w:rPr>
+                <w:rFonts w:ascii="Times New Roman" w:hAnsi="Times New Roman" w:cs="Times New Roman"/>
+                <w:sz w:val="24"/>
+                <w:szCs w:val="24"/>
+              </w:rPr>
+              <w:t>a</w:t>
             </w:r>
           </w:p>
         </w:tc>
@@ -792,6 +1695,56 @@
     </w:sectPr>
   </w:body>
 </w:document>
+</file>
+
+<file path=word/endnotes.xml><?xml version="1.0" encoding="utf-8"?>
+<w:endnotes xmlns:wpc="http://schemas.microsoft.com/office/word/2010/wordprocessingCanvas" xmlns:cx="http://schemas.microsoft.com/office/drawing/2014/chartex" xmlns:cx1="http://schemas.microsoft.com/office/drawing/2015/9/8/chartex" xmlns:cx2="http://schemas.microsoft.com/office/drawing/2015/10/21/chartex" xmlns:cx3="http://schemas.microsoft.com/office/drawing/2016/5/9/chartex" xmlns:cx4="http://schemas.microsoft.com/office/drawing/2016/5/10/chartex" xmlns:cx5="http://schemas.microsoft.com/office/drawing/2016/5/11/chartex" xmlns:cx6="http://schemas.microsoft.com/office/drawing/2016/5/12/chartex" xmlns:cx7="http://schemas.microsoft.com/office/drawing/2016/5/13/chartex" xmlns:cx8="http://schemas.microsoft.com/office/drawing/2016/5/14/chartex" xmlns:mc="http://schemas.openxmlformats.org/markup-compatibility/2006" xmlns:aink="http://schemas.microsoft.com/office/drawing/2016/ink" xmlns:am3d="http://schemas.microsoft.com/office/drawing/2017/model3d" xmlns:o="urn:schemas-microsoft-com:office:office" xmlns:r="http://schemas.openxmlformats.org/officeDocument/2006/relationships" xmlns:m="http://schemas.openxmlformats.org/officeDocument/2006/math" xmlns:v="urn:schemas-microsoft-com:vml" xmlns:wp14="http://schemas.microsoft.com/office/word/2010/wordprocessingDrawing" xmlns:wp="http://schemas.openxmlformats.org/drawingml/2006/wordprocessingDrawing" xmlns:w10="urn:schemas-microsoft-com:office:word" xmlns:w="http://schemas.openxmlformats.org/wordprocessingml/2006/main" xmlns:w14="http://schemas.microsoft.com/office/word/2010/wordml" xmlns:w15="http://schemas.microsoft.com/office/word/2012/wordml" xmlns:w16cid="http://schemas.microsoft.com/office/word/2016/wordml/cid" xmlns:w16se="http://schemas.microsoft.com/office/word/2015/wordml/symex" xmlns:wpg="http://schemas.microsoft.com/office/word/2010/wordprocessingGroup" xmlns:wpi="http://schemas.microsoft.com/office/word/2010/wordprocessingInk" xmlns:wne="http://schemas.microsoft.com/office/word/2006/wordml" xmlns:wps="http://schemas.microsoft.com/office/word/2010/wordprocessingShape" mc:Ignorable="w14 w15 w16se w16cid wp14">
+  <w:endnote w:type="separator" w:id="-1">
+    <w:p>
+      <w:pPr>
+        <w:spacing w:after="0" w:line="240" w:lineRule="auto"/>
+      </w:pPr>
+      <w:r>
+        <w:separator/>
+      </w:r>
+    </w:p>
+  </w:endnote>
+  <w:endnote w:type="continuationSeparator" w:id="0">
+    <w:p>
+      <w:pPr>
+        <w:spacing w:after="0" w:line="240" w:lineRule="auto"/>
+      </w:pPr>
+      <w:r>
+        <w:continuationSeparator/>
+      </w:r>
+    </w:p>
+  </w:endnote>
+</w:endnotes>
+</file>
+
+<file path=word/footnotes.xml><?xml version="1.0" encoding="utf-8"?>
+<w:footnotes xmlns:wpc="http://schemas.microsoft.com/office/word/2010/wordprocessingCanvas" xmlns:cx="http://schemas.microsoft.com/office/drawing/2014/chartex" xmlns:cx1="http://schemas.microsoft.com/office/drawing/2015/9/8/chartex" xmlns:cx2="http://schemas.microsoft.com/office/drawing/2015/10/21/chartex" xmlns:cx3="http://schemas.microsoft.com/office/drawing/2016/5/9/chartex" xmlns:cx4="http://schemas.microsoft.com/office/drawing/2016/5/10/chartex" xmlns:cx5="http://schemas.microsoft.com/office/drawing/2016/5/11/chartex" xmlns:cx6="http://schemas.microsoft.com/office/drawing/2016/5/12/chartex" xmlns:cx7="http://schemas.microsoft.com/office/drawing/2016/5/13/chartex" xmlns:cx8="http://schemas.microsoft.com/office/drawing/2016/5/14/chartex" xmlns:mc="http://schemas.openxmlformats.org/markup-compatibility/2006" xmlns:aink="http://schemas.microsoft.com/office/drawing/2016/ink" xmlns:am3d="http://schemas.microsoft.com/office/drawing/2017/model3d" xmlns:o="urn:schemas-microsoft-com:office:office" xmlns:r="http://schemas.openxmlformats.org/officeDocument/2006/relationships" xmlns:m="http://schemas.openxmlformats.org/officeDocument/2006/math" xmlns:v="urn:schemas-microsoft-com:vml" xmlns:wp14="http://schemas.microsoft.com/office/word/2010/wordprocessingDrawing" xmlns:wp="http://schemas.openxmlformats.org/drawingml/2006/wordprocessingDrawing" xmlns:w10="urn:schemas-microsoft-com:office:word" xmlns:w="http://schemas.openxmlformats.org/wordprocessingml/2006/main" xmlns:w14="http://schemas.microsoft.com/office/word/2010/wordml" xmlns:w15="http://schemas.microsoft.com/office/word/2012/wordml" xmlns:w16cid="http://schemas.microsoft.com/office/word/2016/wordml/cid" xmlns:w16se="http://schemas.microsoft.com/office/word/2015/wordml/symex" xmlns:wpg="http://schemas.microsoft.com/office/word/2010/wordprocessingGroup" xmlns:wpi="http://schemas.microsoft.com/office/word/2010/wordprocessingInk" xmlns:wne="http://schemas.microsoft.com/office/word/2006/wordml" xmlns:wps="http://schemas.microsoft.com/office/word/2010/wordprocessingShape" mc:Ignorable="w14 w15 w16se w16cid wp14">
+  <w:footnote w:type="separator" w:id="-1">
+    <w:p>
+      <w:pPr>
+        <w:spacing w:after="0" w:line="240" w:lineRule="auto"/>
+      </w:pPr>
+      <w:r>
+        <w:separator/>
+      </w:r>
+    </w:p>
+  </w:footnote>
+  <w:footnote w:type="continuationSeparator" w:id="0">
+    <w:p>
+      <w:pPr>
+        <w:spacing w:after="0" w:line="240" w:lineRule="auto"/>
+      </w:pPr>
+      <w:r>
+        <w:continuationSeparator/>
+      </w:r>
+    </w:p>
+  </w:footnote>
+</w:footnotes>
 </file>
 
 <file path=word/numbering.xml><?xml version="1.0" encoding="utf-8"?>
@@ -1439,7 +2392,7 @@
       </w:pPr>
     </w:pPrDefault>
   </w:docDefaults>
-  <w:latentStyles w:defLockedState="0" w:defUIPriority="99" w:defSemiHidden="0" w:defUnhideWhenUsed="0" w:defQFormat="0" w:count="375">
+  <w:latentStyles w:defLockedState="0" w:defUIPriority="99" w:defSemiHidden="0" w:defUnhideWhenUsed="0" w:defQFormat="0" w:count="376">
     <w:lsdException w:name="Normal" w:uiPriority="0" w:qFormat="1"/>
     <w:lsdException w:name="heading 1" w:uiPriority="9" w:qFormat="1"/>
     <w:lsdException w:name="heading 2" w:semiHidden="1" w:uiPriority="9" w:unhideWhenUsed="1" w:qFormat="1"/>
@@ -1815,6 +2768,7 @@
     <w:lsdException w:name="Smart Hyperlink" w:semiHidden="1" w:unhideWhenUsed="1"/>
     <w:lsdException w:name="Hashtag" w:semiHidden="1" w:unhideWhenUsed="1"/>
     <w:lsdException w:name="Unresolved Mention" w:semiHidden="1" w:unhideWhenUsed="1"/>
+    <w:lsdException w:name="Smart Link" w:semiHidden="1" w:unhideWhenUsed="1"/>
   </w:latentStyles>
   <w:style w:type="paragraph" w:default="1" w:styleId="Normal">
     <w:name w:val="Normal"/>
@@ -1876,6 +2830,50 @@
       <w:ind w:left="720"/>
       <w:contextualSpacing/>
     </w:pPr>
+  </w:style>
+  <w:style w:type="paragraph" w:styleId="Encabezado">
+    <w:name w:val="header"/>
+    <w:basedOn w:val="Normal"/>
+    <w:link w:val="EncabezadoCar"/>
+    <w:uiPriority w:val="99"/>
+    <w:unhideWhenUsed/>
+    <w:rsid w:val="00B46C84"/>
+    <w:pPr>
+      <w:tabs>
+        <w:tab w:val="center" w:pos="4419"/>
+        <w:tab w:val="right" w:pos="8838"/>
+      </w:tabs>
+      <w:spacing w:after="0" w:line="240" w:lineRule="auto"/>
+    </w:pPr>
+  </w:style>
+  <w:style w:type="character" w:customStyle="1" w:styleId="EncabezadoCar">
+    <w:name w:val="Encabezado Car"/>
+    <w:basedOn w:val="Fuentedeprrafopredeter"/>
+    <w:link w:val="Encabezado"/>
+    <w:uiPriority w:val="99"/>
+    <w:rsid w:val="00B46C84"/>
+  </w:style>
+  <w:style w:type="paragraph" w:styleId="Piedepgina">
+    <w:name w:val="footer"/>
+    <w:basedOn w:val="Normal"/>
+    <w:link w:val="PiedepginaCar"/>
+    <w:uiPriority w:val="99"/>
+    <w:unhideWhenUsed/>
+    <w:rsid w:val="00B46C84"/>
+    <w:pPr>
+      <w:tabs>
+        <w:tab w:val="center" w:pos="4419"/>
+        <w:tab w:val="right" w:pos="8838"/>
+      </w:tabs>
+      <w:spacing w:after="0" w:line="240" w:lineRule="auto"/>
+    </w:pPr>
+  </w:style>
+  <w:style w:type="character" w:customStyle="1" w:styleId="PiedepginaCar">
+    <w:name w:val="Pie de página Car"/>
+    <w:basedOn w:val="Fuentedeprrafopredeter"/>
+    <w:link w:val="Piedepgina"/>
+    <w:uiPriority w:val="99"/>
+    <w:rsid w:val="00B46C84"/>
   </w:style>
 </w:styles>
 </file>

</xml_diff>

<commit_message>
Casos de uso 3, 7 y 11
</commit_message>
<xml_diff>
--- a/Casos de Uso/CU03-RegistrarSolicitud/CU03-RegistrarSolicitud.docx
+++ b/Casos de Uso/CU03-RegistrarSolicitud/CU03-RegistrarSolicitud.docx
@@ -443,7 +443,15 @@
                 <w:sz w:val="20"/>
                 <w:szCs w:val="20"/>
               </w:rPr>
-              <w:t xml:space="preserve">Registro Solicitud” </w:t>
+              <w:t>Muestra Unidades Receptoras</w:t>
+            </w:r>
+            <w:r>
+              <w:rPr>
+                <w:rFonts w:ascii="Times New Roman" w:hAnsi="Times New Roman" w:cs="Times New Roman"/>
+                <w:sz w:val="20"/>
+                <w:szCs w:val="20"/>
+              </w:rPr>
+              <w:t xml:space="preserve">” </w:t>
             </w:r>
             <w:r>
               <w:rPr>
@@ -551,8 +559,6 @@
               </w:rPr>
               <w:t>Mostrar Solicitudes</w:t>
             </w:r>
-            <w:bookmarkStart w:id="0" w:name="_GoBack"/>
-            <w:bookmarkEnd w:id="0"/>
             <w:r>
               <w:rPr>
                 <w:rFonts w:ascii="Times New Roman" w:hAnsi="Times New Roman" w:cs="Times New Roman"/>
@@ -1285,7 +1291,25 @@
                 <w:sz w:val="20"/>
                 <w:szCs w:val="20"/>
               </w:rPr>
-              <w:t>El sistema extiende al CU04- Registrar Unidad Receptora.</w:t>
+              <w:t xml:space="preserve">El sistema </w:t>
+            </w:r>
+            <w:bookmarkStart w:id="0" w:name="_GoBack"/>
+            <w:r>
+              <w:rPr>
+                <w:rFonts w:ascii="Times New Roman" w:hAnsi="Times New Roman" w:cs="Times New Roman"/>
+                <w:sz w:val="20"/>
+                <w:szCs w:val="20"/>
+              </w:rPr>
+              <w:t>extiende al CU04- Registrar Unidad Receptora</w:t>
+            </w:r>
+            <w:bookmarkEnd w:id="0"/>
+            <w:r>
+              <w:rPr>
+                <w:rFonts w:ascii="Times New Roman" w:hAnsi="Times New Roman" w:cs="Times New Roman"/>
+                <w:sz w:val="20"/>
+                <w:szCs w:val="20"/>
+              </w:rPr>
+              <w:t>.</w:t>
             </w:r>
           </w:p>
           <w:p>

</xml_diff>